<commit_message>
Doc code classe.py et Cours Rapport mis à jour .
</commit_message>
<xml_diff>
--- a/Projet Python/Groupe2_CoursRapport_PojetPython.docx
+++ b/Projet Python/Groupe2_CoursRapport_PojetPython.docx
@@ -2,7 +2,832 @@
 <file path=word/document.xml><?xml version="1.0" encoding="utf-8"?>
 <w:document xmlns:wpc="http://schemas.microsoft.com/office/word/2010/wordprocessingCanvas" xmlns:cx="http://schemas.microsoft.com/office/drawing/2014/chartex" xmlns:cx1="http://schemas.microsoft.com/office/drawing/2015/9/8/chartex" xmlns:cx2="http://schemas.microsoft.com/office/drawing/2015/10/21/chartex" xmlns:cx3="http://schemas.microsoft.com/office/drawing/2016/5/9/chartex" xmlns:cx4="http://schemas.microsoft.com/office/drawing/2016/5/10/chartex" xmlns:cx5="http://schemas.microsoft.com/office/drawing/2016/5/11/chartex" xmlns:cx6="http://schemas.microsoft.com/office/drawing/2016/5/12/chartex" xmlns:cx7="http://schemas.microsoft.com/office/drawing/2016/5/13/chartex" xmlns:cx8="http://schemas.microsoft.com/office/drawing/2016/5/14/chartex" xmlns:mc="http://schemas.openxmlformats.org/markup-compatibility/2006" xmlns:aink="http://schemas.microsoft.com/office/drawing/2016/ink" xmlns:am3d="http://schemas.microsoft.com/office/drawing/2017/model3d" xmlns:o="urn:schemas-microsoft-com:office:office" xmlns:oel="http://schemas.microsoft.com/office/2019/extlst" xmlns:r="http://schemas.openxmlformats.org/officeDocument/2006/relationships" xmlns:m="http://schemas.openxmlformats.org/officeDocument/2006/math" xmlns:v="urn:schemas-microsoft-com:vml" xmlns:wp14="http://schemas.microsoft.com/office/word/2010/wordprocessingDrawing" xmlns:wp="http://schemas.openxmlformats.org/drawingml/2006/wordprocessingDrawing" xmlns:w10="urn:schemas-microsoft-com:office:word" xmlns:w="http://schemas.openxmlformats.org/wordprocessingml/2006/main" xmlns:w14="http://schemas.microsoft.com/office/word/2010/wordml" xmlns:w15="http://schemas.microsoft.com/office/word/2012/wordml" xmlns:w16cex="http://schemas.microsoft.com/office/word/2018/wordml/cex" xmlns:w16cid="http://schemas.microsoft.com/office/word/2016/wordml/cid" xmlns:w16="http://schemas.microsoft.com/office/word/2018/wordml" xmlns:w16du="http://schemas.microsoft.com/office/word/2023/wordml/word16du" xmlns:w16sdtdh="http://schemas.microsoft.com/office/word/2020/wordml/sdtdatahash" xmlns:w16sdtfl="http://schemas.microsoft.com/office/word/2024/wordml/sdtformatlock" xmlns:w16se="http://schemas.microsoft.com/office/word/2015/wordml/symex" xmlns:wpg="http://schemas.microsoft.com/office/word/2010/wordprocessingGroup" xmlns:wpi="http://schemas.microsoft.com/office/word/2010/wordprocessingInk" xmlns:wne="http://schemas.microsoft.com/office/word/2006/wordml" xmlns:wps="http://schemas.microsoft.com/office/word/2010/wordprocessingShape" mc:Ignorable="w14 w15 w16se w16cid w16 w16cex w16sdtdh w16sdtfl w16du wp14">
   <w:body>
+    <w:p>
+      <w:pPr>
+        <w:jc w:val="center"/>
+        <w:rPr>
+          <w:rFonts w:ascii="Times New Roman" w:hAnsi="Times New Roman" w:cs="Times New Roman"/>
+          <w:sz w:val="48"/>
+          <w:szCs w:val="48"/>
+          <w:u w:val="single"/>
+        </w:rPr>
+      </w:pPr>
+      <w:r>
+        <w:rPr>
+          <w:rFonts w:ascii="Times New Roman" w:hAnsi="Times New Roman" w:cs="Times New Roman"/>
+          <w:noProof/>
+          <w:sz w:val="48"/>
+          <w:szCs w:val="48"/>
+          <w:u w:val="single"/>
+        </w:rPr>
+        <mc:AlternateContent>
+          <mc:Choice Requires="wps">
+            <w:drawing>
+              <wp:anchor distT="45720" distB="45720" distL="114300" distR="114300" simplePos="0" relativeHeight="251659264" behindDoc="1" locked="0" layoutInCell="1" allowOverlap="1" wp14:anchorId="4D3E9843" wp14:editId="26AE77F3">
+                <wp:simplePos x="0" y="0"/>
+                <wp:positionH relativeFrom="column">
+                  <wp:posOffset>-854075</wp:posOffset>
+                </wp:positionH>
+                <wp:positionV relativeFrom="paragraph">
+                  <wp:posOffset>-815975</wp:posOffset>
+                </wp:positionV>
+                <wp:extent cx="1242060" cy="967740"/>
+                <wp:effectExtent l="0" t="0" r="15240" b="22860"/>
+                <wp:wrapNone/>
+                <wp:docPr id="217" name="Zone de texte 2"/>
+                <wp:cNvGraphicFramePr>
+                  <a:graphicFrameLocks xmlns:a="http://schemas.openxmlformats.org/drawingml/2006/main"/>
+                </wp:cNvGraphicFramePr>
+                <a:graphic xmlns:a="http://schemas.openxmlformats.org/drawingml/2006/main">
+                  <a:graphicData uri="http://schemas.microsoft.com/office/word/2010/wordprocessingShape">
+                    <wps:wsp>
+                      <wps:cNvSpPr txBox="1">
+                        <a:spLocks noChangeArrowheads="1"/>
+                      </wps:cNvSpPr>
+                      <wps:spPr bwMode="auto">
+                        <a:xfrm>
+                          <a:off x="0" y="0"/>
+                          <a:ext cx="1242060" cy="967740"/>
+                        </a:xfrm>
+                        <a:prstGeom prst="rect">
+                          <a:avLst/>
+                        </a:prstGeom>
+                        <a:solidFill>
+                          <a:srgbClr val="FFFFFF"/>
+                        </a:solidFill>
+                        <a:ln w="9525">
+                          <a:solidFill>
+                            <a:srgbClr val="000000"/>
+                          </a:solidFill>
+                          <a:miter lim="800000"/>
+                          <a:headEnd/>
+                          <a:tailEnd/>
+                        </a:ln>
+                      </wps:spPr>
+                      <wps:txbx>
+                        <w:txbxContent>
+                          <w:p>
+                            <w:pPr>
+                              <w:spacing w:after="0"/>
+                              <w:rPr>
+                                <w:b/>
+                                <w:bCs/>
+                              </w:rPr>
+                            </w:pPr>
+                            <w:r>
+                              <w:rPr>
+                                <w:b/>
+                                <w:bCs/>
+                              </w:rPr>
+                              <w:t>Groupe 2</w:t>
+                            </w:r>
+                          </w:p>
+                          <w:p>
+                            <w:pPr>
+                              <w:spacing w:after="0"/>
+                            </w:pPr>
+                            <w:r>
+                              <w:t xml:space="preserve">RACED Radia, </w:t>
+                            </w:r>
+                            <w:r>
+                              <w:t xml:space="preserve">LAHMI Ménouha, </w:t>
+                            </w:r>
+                            <w:r>
+                              <w:t xml:space="preserve">BOUSADIA Houda </w:t>
+                            </w:r>
+                          </w:p>
+                          <w:p>
+                            <w:pPr>
+                              <w:spacing w:after="0"/>
+                            </w:pPr>
+                            <w:r>
+                              <w:t xml:space="preserve">Parcours IPS  </w:t>
+                            </w:r>
+                          </w:p>
+                        </w:txbxContent>
+                      </wps:txbx>
+                      <wps:bodyPr rot="0" vert="horz" wrap="square" lIns="91440" tIns="45720" rIns="91440" bIns="45720" anchor="t" anchorCtr="0">
+                        <a:noAutofit/>
+                      </wps:bodyPr>
+                    </wps:wsp>
+                  </a:graphicData>
+                </a:graphic>
+                <wp14:sizeRelH relativeFrom="margin">
+                  <wp14:pctWidth>0</wp14:pctWidth>
+                </wp14:sizeRelH>
+                <wp14:sizeRelV relativeFrom="margin">
+                  <wp14:pctHeight>0</wp14:pctHeight>
+                </wp14:sizeRelV>
+              </wp:anchor>
+            </w:drawing>
+          </mc:Choice>
+          <mc:Fallback>
+            <w:pict>
+              <v:shapetype w14:anchorId="4D3E9843" id="_x0000_t202" coordsize="21600,21600" o:spt="202" path="m,l,21600r21600,l21600,xe">
+                <v:stroke joinstyle="miter"/>
+                <v:path gradientshapeok="t" o:connecttype="rect"/>
+              </v:shapetype>
+              <v:shape id="Zone de texte 2" o:spid="_x0000_s1026" type="#_x0000_t202" style="position:absolute;left:0;text-align:left;margin-left:-67.25pt;margin-top:-64.25pt;width:97.8pt;height:76.2pt;z-index:-251657216;visibility:visible;mso-wrap-style:square;mso-width-percent:0;mso-height-percent:0;mso-wrap-distance-left:9pt;mso-wrap-distance-top:3.6pt;mso-wrap-distance-right:9pt;mso-wrap-distance-bottom:3.6pt;mso-position-horizontal:absolute;mso-position-horizontal-relative:text;mso-position-vertical:absolute;mso-position-vertical-relative:text;mso-width-percent:0;mso-height-percent:0;mso-width-relative:margin;mso-height-relative:margin;v-text-anchor:top" o:gfxdata="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">
+                <v:textbox>
+                  <w:txbxContent>
+                    <w:p>
+                      <w:pPr>
+                        <w:spacing w:after="0"/>
+                        <w:rPr>
+                          <w:b/>
+                          <w:bCs/>
+                        </w:rPr>
+                      </w:pPr>
+                      <w:r>
+                        <w:rPr>
+                          <w:b/>
+                          <w:bCs/>
+                        </w:rPr>
+                        <w:t>Groupe 2</w:t>
+                      </w:r>
+                    </w:p>
+                    <w:p>
+                      <w:pPr>
+                        <w:spacing w:after="0"/>
+                      </w:pPr>
+                      <w:r>
+                        <w:t xml:space="preserve">RACED Radia, </w:t>
+                      </w:r>
+                      <w:r>
+                        <w:t xml:space="preserve">LAHMI Ménouha, </w:t>
+                      </w:r>
+                      <w:r>
+                        <w:t xml:space="preserve">BOUSADIA Houda </w:t>
+                      </w:r>
+                    </w:p>
+                    <w:p>
+                      <w:pPr>
+                        <w:spacing w:after="0"/>
+                      </w:pPr>
+                      <w:r>
+                        <w:t xml:space="preserve">Parcours IPS  </w:t>
+                      </w:r>
+                    </w:p>
+                  </w:txbxContent>
+                </v:textbox>
+              </v:shape>
+            </w:pict>
+          </mc:Fallback>
+        </mc:AlternateContent>
+      </w:r>
+      <w:r>
+        <w:rPr>
+          <w:rFonts w:ascii="Times New Roman" w:hAnsi="Times New Roman" w:cs="Times New Roman"/>
+          <w:sz w:val="48"/>
+          <w:szCs w:val="48"/>
+          <w:u w:val="single"/>
+        </w:rPr>
+        <w:t>Compte Rendu Projet</w:t>
+      </w:r>
+    </w:p>
+    <w:p>
+      <w:pPr>
+        <w:rPr>
+          <w:rFonts w:ascii="Times New Roman" w:hAnsi="Times New Roman" w:cs="Times New Roman"/>
+          <w:sz w:val="24"/>
+          <w:szCs w:val="24"/>
+          <w:u w:val="single"/>
+        </w:rPr>
+      </w:pPr>
+    </w:p>
+    <w:p>
+      <w:pPr>
+        <w:ind w:firstLine="360"/>
+        <w:rPr>
+          <w:rFonts w:ascii="Times New Roman" w:hAnsi="Times New Roman" w:cs="Times New Roman"/>
+          <w:sz w:val="28"/>
+          <w:szCs w:val="28"/>
+          <w:u w:val="single"/>
+        </w:rPr>
+      </w:pPr>
+      <w:r>
+        <w:rPr>
+          <w:rFonts w:ascii="Times New Roman" w:hAnsi="Times New Roman" w:cs="Times New Roman"/>
+          <w:sz w:val="24"/>
+          <w:szCs w:val="24"/>
+        </w:rPr>
+        <w:t xml:space="preserve">Lors de la réalisation du projet, nous avons </w:t>
+      </w:r>
+      <w:r>
+        <w:rPr>
+          <w:rFonts w:ascii="Times New Roman" w:hAnsi="Times New Roman" w:cs="Times New Roman"/>
+          <w:sz w:val="24"/>
+          <w:szCs w:val="24"/>
+        </w:rPr>
+        <w:t>adopté la méthode POO (Programmation Orientée Objet).</w:t>
+      </w:r>
+      <w:r>
+        <w:rPr>
+          <w:rFonts w:ascii="Times New Roman" w:hAnsi="Times New Roman" w:cs="Times New Roman"/>
+          <w:sz w:val="24"/>
+          <w:szCs w:val="24"/>
+        </w:rPr>
+        <w:t xml:space="preserve"> Nous avons </w:t>
+      </w:r>
+      <w:r>
+        <w:rPr>
+          <w:rFonts w:ascii="Times New Roman" w:hAnsi="Times New Roman" w:cs="Times New Roman"/>
+          <w:sz w:val="24"/>
+          <w:szCs w:val="24"/>
+        </w:rPr>
+        <w:t xml:space="preserve">tout d’abord </w:t>
+      </w:r>
+      <w:r>
+        <w:rPr>
+          <w:rFonts w:ascii="Times New Roman" w:hAnsi="Times New Roman" w:cs="Times New Roman"/>
+          <w:sz w:val="24"/>
+          <w:szCs w:val="24"/>
+        </w:rPr>
+        <w:t>créé un fichier ne contenant que les</w:t>
+      </w:r>
+      <w:r>
+        <w:rPr>
+          <w:rFonts w:ascii="Times New Roman" w:hAnsi="Times New Roman" w:cs="Times New Roman"/>
+          <w:sz w:val="24"/>
+          <w:szCs w:val="24"/>
+        </w:rPr>
+        <w:t xml:space="preserve"> définitions des</w:t>
+      </w:r>
+      <w:r>
+        <w:rPr>
+          <w:rFonts w:ascii="Times New Roman" w:hAnsi="Times New Roman" w:cs="Times New Roman"/>
+          <w:sz w:val="24"/>
+          <w:szCs w:val="24"/>
+        </w:rPr>
+        <w:t xml:space="preserve"> classes</w:t>
+      </w:r>
+      <w:r>
+        <w:rPr>
+          <w:rFonts w:ascii="Times New Roman" w:hAnsi="Times New Roman" w:cs="Times New Roman"/>
+          <w:sz w:val="24"/>
+          <w:szCs w:val="24"/>
+        </w:rPr>
+        <w:t xml:space="preserve"> </w:t>
+      </w:r>
+      <w:r>
+        <w:rPr>
+          <w:rFonts w:ascii="Times New Roman" w:hAnsi="Times New Roman" w:cs="Times New Roman"/>
+          <w:sz w:val="24"/>
+          <w:szCs w:val="24"/>
+        </w:rPr>
+        <w:t>(les "moules" des objets du jeu</w:t>
+      </w:r>
+      <w:r>
+        <w:rPr>
+          <w:rFonts w:ascii="Times New Roman" w:hAnsi="Times New Roman" w:cs="Times New Roman"/>
+          <w:sz w:val="24"/>
+          <w:szCs w:val="24"/>
+        </w:rPr>
+        <w:t>).</w:t>
+      </w:r>
+      <w:r>
+        <w:rPr>
+          <w:rFonts w:ascii="Times New Roman" w:hAnsi="Times New Roman" w:cs="Times New Roman"/>
+          <w:sz w:val="24"/>
+          <w:szCs w:val="24"/>
+        </w:rPr>
+        <w:t xml:space="preserve"> À part, nous avons élaboré notre code contenant le fonctionnement principal du jeu. Celui-ci a fait appel au fichier classe (en utilisant import). Ce choix nous est apparu comme le plus efficace car il </w:t>
+      </w:r>
+      <w:r>
+        <w:rPr>
+          <w:rFonts w:ascii="Times New Roman" w:hAnsi="Times New Roman" w:cs="Times New Roman"/>
+          <w:sz w:val="24"/>
+          <w:szCs w:val="24"/>
+        </w:rPr>
+        <w:t>évite un fichier principal trop long, séparant la définition des objets et leur utilisation.</w:t>
+      </w:r>
+      <w:r>
+        <w:rPr>
+          <w:rFonts w:ascii="Times New Roman" w:hAnsi="Times New Roman" w:cs="Times New Roman"/>
+          <w:sz w:val="24"/>
+          <w:szCs w:val="24"/>
+        </w:rPr>
+        <w:t xml:space="preserve"> </w:t>
+      </w:r>
+      <w:r>
+        <w:rPr>
+          <w:rFonts w:ascii="Times New Roman" w:hAnsi="Times New Roman" w:cs="Times New Roman"/>
+          <w:sz w:val="24"/>
+          <w:szCs w:val="24"/>
+        </w:rPr>
+        <w:t xml:space="preserve"> De plus, une telle méthode de travail, </w:t>
+      </w:r>
+      <w:r>
+        <w:rPr>
+          <w:rFonts w:ascii="Times New Roman" w:hAnsi="Times New Roman" w:cs="Times New Roman"/>
+          <w:sz w:val="24"/>
+          <w:szCs w:val="24"/>
+        </w:rPr>
+        <w:t>nous a facilité</w:t>
+      </w:r>
+      <w:r>
+        <w:rPr>
+          <w:rFonts w:ascii="Times New Roman" w:hAnsi="Times New Roman" w:cs="Times New Roman"/>
+          <w:sz w:val="24"/>
+          <w:szCs w:val="24"/>
+        </w:rPr>
+        <w:t>es</w:t>
+      </w:r>
+      <w:r>
+        <w:rPr>
+          <w:rFonts w:ascii="Times New Roman" w:hAnsi="Times New Roman" w:cs="Times New Roman"/>
+          <w:sz w:val="24"/>
+          <w:szCs w:val="24"/>
+        </w:rPr>
+        <w:t xml:space="preserve"> la répartition des tâches. </w:t>
+      </w:r>
+      <w:r>
+        <w:rPr>
+          <w:rFonts w:ascii="Times New Roman" w:hAnsi="Times New Roman" w:cs="Times New Roman"/>
+          <w:sz w:val="24"/>
+          <w:szCs w:val="24"/>
+        </w:rPr>
+        <w:t>Concernant le dépôt GitHub, nous avons rencontré une difficulté initiale avec l'espace de travail créé. Des problèmes d</w:t>
+      </w:r>
+      <w:r>
+        <w:rPr>
+          <w:rFonts w:ascii="Times New Roman" w:hAnsi="Times New Roman" w:cs="Times New Roman"/>
+          <w:sz w:val="24"/>
+          <w:szCs w:val="24"/>
+        </w:rPr>
+        <w:t xml:space="preserve">’autorisation </w:t>
+      </w:r>
+      <w:r>
+        <w:rPr>
+          <w:rFonts w:ascii="Times New Roman" w:hAnsi="Times New Roman" w:cs="Times New Roman"/>
+          <w:sz w:val="24"/>
+          <w:szCs w:val="24"/>
+        </w:rPr>
+        <w:t>ou de configuration (malgré la création en mode "public") ont empêché certains membres d</w:t>
+      </w:r>
+      <w:r>
+        <w:rPr>
+          <w:rFonts w:ascii="Times New Roman" w:hAnsi="Times New Roman" w:cs="Times New Roman"/>
+          <w:sz w:val="24"/>
+          <w:szCs w:val="24"/>
+        </w:rPr>
+        <w:t>u groupe</w:t>
+      </w:r>
+      <w:r>
+        <w:rPr>
+          <w:rFonts w:ascii="Times New Roman" w:hAnsi="Times New Roman" w:cs="Times New Roman"/>
+          <w:sz w:val="24"/>
+          <w:szCs w:val="24"/>
+        </w:rPr>
+        <w:t xml:space="preserve"> déposer leurs documents à tour de rôle. Ce problème technique a été la cause du retard du premier dépôt. Nous avons depuis résolu cela par la création d'un nouveau </w:t>
+      </w:r>
+      <w:r>
+        <w:rPr>
+          <w:rFonts w:ascii="Times New Roman" w:hAnsi="Times New Roman" w:cs="Times New Roman"/>
+          <w:i/>
+          <w:iCs/>
+          <w:sz w:val="24"/>
+          <w:szCs w:val="24"/>
+        </w:rPr>
+        <w:t>repository</w:t>
+      </w:r>
+      <w:r>
+        <w:rPr>
+          <w:rFonts w:ascii="Times New Roman" w:hAnsi="Times New Roman" w:cs="Times New Roman"/>
+          <w:sz w:val="24"/>
+          <w:szCs w:val="24"/>
+        </w:rPr>
+        <w:t xml:space="preserve"> fonctionnel ou l'utilisation d'un autre protocole de partage pour garantir que toutes les contributions soient bien enregistrées, conformément aux exigences du projet.</w:t>
+      </w:r>
+    </w:p>
+    <w:p>
+      <w:pPr>
+        <w:pStyle w:val="Paragraphedeliste"/>
+        <w:numPr>
+          <w:ilvl w:val="0"/>
+          <w:numId w:val="2"/>
+        </w:numPr>
+        <w:rPr>
+          <w:rFonts w:ascii="Times New Roman" w:hAnsi="Times New Roman" w:cs="Times New Roman"/>
+          <w:sz w:val="28"/>
+          <w:szCs w:val="28"/>
+          <w:u w:val="single"/>
+        </w:rPr>
+      </w:pPr>
+      <w:r>
+        <w:rPr>
+          <w:rFonts w:ascii="Times New Roman" w:hAnsi="Times New Roman" w:cs="Times New Roman"/>
+          <w:sz w:val="28"/>
+          <w:szCs w:val="28"/>
+          <w:u w:val="single"/>
+        </w:rPr>
+        <w:t xml:space="preserve">Création d’un fichier classe </w:t>
+      </w:r>
+    </w:p>
+    <w:p>
+      <w:pPr>
+        <w:ind w:left="360"/>
+        <w:rPr>
+          <w:rFonts w:ascii="Times New Roman" w:hAnsi="Times New Roman" w:cs="Times New Roman"/>
+          <w:sz w:val="24"/>
+          <w:szCs w:val="24"/>
+        </w:rPr>
+      </w:pPr>
+      <w:r>
+        <w:rPr>
+          <w:rFonts w:ascii="Times New Roman" w:hAnsi="Times New Roman" w:cs="Times New Roman"/>
+          <w:sz w:val="24"/>
+          <w:szCs w:val="24"/>
+        </w:rPr>
+        <w:t xml:space="preserve">Le </w:t>
+      </w:r>
+      <w:r>
+        <w:rPr>
+          <w:rFonts w:ascii="Times New Roman" w:hAnsi="Times New Roman" w:cs="Times New Roman"/>
+          <w:sz w:val="24"/>
+          <w:szCs w:val="24"/>
+        </w:rPr>
+        <w:t>fichier classes.py modélise les 2 entités dynamiques du jeu. La classe joueur e</w:t>
+      </w:r>
+      <w:r>
+        <w:rPr>
+          <w:rFonts w:ascii="Times New Roman" w:hAnsi="Times New Roman" w:cs="Times New Roman"/>
+          <w:sz w:val="24"/>
+          <w:szCs w:val="24"/>
+        </w:rPr>
+        <w:t>ncapsule l'état complet du personnage</w:t>
+      </w:r>
+      <w:r>
+        <w:rPr>
+          <w:rFonts w:ascii="Times New Roman" w:hAnsi="Times New Roman" w:cs="Times New Roman"/>
+          <w:sz w:val="24"/>
+          <w:szCs w:val="24"/>
+        </w:rPr>
+        <w:t xml:space="preserve"> en temps réel</w:t>
+      </w:r>
+      <w:r>
+        <w:rPr>
+          <w:rFonts w:ascii="Times New Roman" w:hAnsi="Times New Roman" w:cs="Times New Roman"/>
+          <w:sz w:val="24"/>
+          <w:szCs w:val="24"/>
+        </w:rPr>
+        <w:t xml:space="preserve"> (position, inventaire, nom).</w:t>
+      </w:r>
+      <w:r>
+        <w:rPr>
+          <w:rFonts w:ascii="Times New Roman" w:hAnsi="Times New Roman" w:cs="Times New Roman"/>
+          <w:sz w:val="24"/>
+          <w:szCs w:val="24"/>
+        </w:rPr>
+        <w:t xml:space="preserve"> La classe room (pièce)</w:t>
+      </w:r>
+      <w:r>
+        <w:t xml:space="preserve"> </w:t>
+      </w:r>
+      <w:r>
+        <w:rPr>
+          <w:rFonts w:ascii="Times New Roman" w:hAnsi="Times New Roman" w:cs="Times New Roman"/>
+          <w:sz w:val="24"/>
+          <w:szCs w:val="24"/>
+        </w:rPr>
+        <w:t>m</w:t>
+      </w:r>
+      <w:r>
+        <w:rPr>
+          <w:rFonts w:ascii="Times New Roman" w:hAnsi="Times New Roman" w:cs="Times New Roman"/>
+          <w:sz w:val="24"/>
+          <w:szCs w:val="24"/>
+        </w:rPr>
+        <w:t>odélise</w:t>
+      </w:r>
+      <w:r>
+        <w:rPr>
+          <w:rFonts w:ascii="Times New Roman" w:hAnsi="Times New Roman" w:cs="Times New Roman"/>
+          <w:sz w:val="24"/>
+          <w:szCs w:val="24"/>
+        </w:rPr>
+        <w:t xml:space="preserve"> quant à elle</w:t>
+      </w:r>
+      <w:r>
+        <w:rPr>
+          <w:rFonts w:ascii="Times New Roman" w:hAnsi="Times New Roman" w:cs="Times New Roman"/>
+          <w:sz w:val="24"/>
+          <w:szCs w:val="24"/>
+        </w:rPr>
+        <w:t xml:space="preserve"> les cases</w:t>
+      </w:r>
+      <w:r>
+        <w:rPr>
+          <w:rFonts w:ascii="Times New Roman" w:hAnsi="Times New Roman" w:cs="Times New Roman"/>
+          <w:sz w:val="24"/>
+          <w:szCs w:val="24"/>
+        </w:rPr>
+        <w:t xml:space="preserve"> (définies par la grille représentant le manoir)</w:t>
+      </w:r>
+      <w:r>
+        <w:rPr>
+          <w:rFonts w:ascii="Times New Roman" w:hAnsi="Times New Roman" w:cs="Times New Roman"/>
+          <w:sz w:val="24"/>
+          <w:szCs w:val="24"/>
+        </w:rPr>
+        <w:t xml:space="preserve"> du plateau, gérant leur état </w:t>
+      </w:r>
+      <w:r>
+        <w:rPr>
+          <w:rFonts w:ascii="Times New Roman" w:hAnsi="Times New Roman" w:cs="Times New Roman"/>
+          <w:sz w:val="24"/>
+          <w:szCs w:val="24"/>
+        </w:rPr>
+        <w:t>(ouverte</w:t>
+      </w:r>
+      <w:r>
+        <w:rPr>
+          <w:rFonts w:ascii="Times New Roman" w:hAnsi="Times New Roman" w:cs="Times New Roman"/>
+          <w:sz w:val="24"/>
+          <w:szCs w:val="24"/>
+        </w:rPr>
+        <w:t>, verrouillé</w:t>
+      </w:r>
+      <w:r>
+        <w:rPr>
+          <w:rFonts w:ascii="Times New Roman" w:hAnsi="Times New Roman" w:cs="Times New Roman"/>
+          <w:sz w:val="24"/>
+          <w:szCs w:val="24"/>
+        </w:rPr>
+        <w:t>e</w:t>
+      </w:r>
+      <w:r>
+        <w:rPr>
+          <w:rFonts w:ascii="Times New Roman" w:hAnsi="Times New Roman" w:cs="Times New Roman"/>
+          <w:sz w:val="24"/>
+          <w:szCs w:val="24"/>
+        </w:rPr>
+        <w:t>) et leur comportement (déclenchement d'effet</w:t>
+      </w:r>
+      <w:r>
+        <w:rPr>
+          <w:rFonts w:ascii="Times New Roman" w:hAnsi="Times New Roman" w:cs="Times New Roman"/>
+          <w:sz w:val="24"/>
+          <w:szCs w:val="24"/>
+        </w:rPr>
+        <w:t xml:space="preserve"> pour les pièces contenant par exemple un coffre</w:t>
+      </w:r>
+      <w:r>
+        <w:rPr>
+          <w:rFonts w:ascii="Times New Roman" w:hAnsi="Times New Roman" w:cs="Times New Roman"/>
+          <w:sz w:val="24"/>
+          <w:szCs w:val="24"/>
+        </w:rPr>
+        <w:t>).</w:t>
+      </w:r>
+    </w:p>
+    <w:p>
+      <w:pPr>
+        <w:rPr>
+          <w:rFonts w:ascii="Times New Roman" w:hAnsi="Times New Roman" w:cs="Times New Roman"/>
+          <w:sz w:val="28"/>
+          <w:szCs w:val="28"/>
+          <w:u w:val="single"/>
+        </w:rPr>
+      </w:pPr>
+    </w:p>
+    <w:p>
+      <w:pPr>
+        <w:rPr>
+          <w:rFonts w:ascii="Times New Roman" w:hAnsi="Times New Roman" w:cs="Times New Roman"/>
+          <w:sz w:val="28"/>
+          <w:szCs w:val="28"/>
+          <w:u w:val="single"/>
+        </w:rPr>
+      </w:pPr>
+    </w:p>
+    <w:p>
+      <w:pPr>
+        <w:rPr>
+          <w:rFonts w:ascii="Times New Roman" w:hAnsi="Times New Roman" w:cs="Times New Roman"/>
+          <w:sz w:val="28"/>
+          <w:szCs w:val="28"/>
+          <w:u w:val="single"/>
+        </w:rPr>
+      </w:pPr>
+    </w:p>
+    <w:p>
+      <w:pPr>
+        <w:rPr>
+          <w:rFonts w:ascii="Times New Roman" w:hAnsi="Times New Roman" w:cs="Times New Roman"/>
+          <w:sz w:val="28"/>
+          <w:szCs w:val="28"/>
+          <w:u w:val="single"/>
+        </w:rPr>
+      </w:pPr>
+    </w:p>
+    <w:p>
+      <w:pPr>
+        <w:rPr>
+          <w:rFonts w:ascii="Times New Roman" w:hAnsi="Times New Roman" w:cs="Times New Roman"/>
+          <w:sz w:val="28"/>
+          <w:szCs w:val="28"/>
+          <w:u w:val="single"/>
+        </w:rPr>
+      </w:pPr>
+    </w:p>
+    <w:p>
+      <w:pPr>
+        <w:rPr>
+          <w:rFonts w:ascii="Times New Roman" w:hAnsi="Times New Roman" w:cs="Times New Roman"/>
+          <w:sz w:val="28"/>
+          <w:szCs w:val="28"/>
+          <w:u w:val="single"/>
+        </w:rPr>
+      </w:pPr>
+    </w:p>
+    <w:p>
+      <w:pPr>
+        <w:rPr>
+          <w:rFonts w:ascii="Times New Roman" w:hAnsi="Times New Roman" w:cs="Times New Roman"/>
+          <w:sz w:val="28"/>
+          <w:szCs w:val="28"/>
+          <w:u w:val="single"/>
+        </w:rPr>
+      </w:pPr>
+    </w:p>
+    <w:p>
+      <w:pPr>
+        <w:rPr>
+          <w:rFonts w:ascii="Times New Roman" w:hAnsi="Times New Roman" w:cs="Times New Roman"/>
+          <w:sz w:val="28"/>
+          <w:szCs w:val="28"/>
+          <w:u w:val="single"/>
+        </w:rPr>
+      </w:pPr>
+    </w:p>
+    <w:p>
+      <w:pPr>
+        <w:rPr>
+          <w:rFonts w:ascii="Times New Roman" w:hAnsi="Times New Roman" w:cs="Times New Roman"/>
+          <w:sz w:val="28"/>
+          <w:szCs w:val="28"/>
+          <w:u w:val="single"/>
+        </w:rPr>
+      </w:pPr>
+    </w:p>
+    <w:p>
+      <w:pPr>
+        <w:rPr>
+          <w:rFonts w:ascii="Times New Roman" w:hAnsi="Times New Roman" w:cs="Times New Roman"/>
+          <w:sz w:val="28"/>
+          <w:szCs w:val="28"/>
+          <w:u w:val="single"/>
+        </w:rPr>
+      </w:pPr>
+    </w:p>
+    <w:p>
+      <w:pPr>
+        <w:rPr>
+          <w:rFonts w:ascii="Times New Roman" w:hAnsi="Times New Roman" w:cs="Times New Roman"/>
+          <w:sz w:val="28"/>
+          <w:szCs w:val="28"/>
+          <w:u w:val="single"/>
+        </w:rPr>
+      </w:pPr>
+    </w:p>
+    <w:p>
+      <w:pPr>
+        <w:rPr>
+          <w:rFonts w:ascii="Times New Roman" w:hAnsi="Times New Roman" w:cs="Times New Roman"/>
+          <w:sz w:val="28"/>
+          <w:szCs w:val="28"/>
+          <w:u w:val="single"/>
+        </w:rPr>
+      </w:pPr>
+    </w:p>
+    <w:p>
+      <w:pPr>
+        <w:pStyle w:val="Paragraphedeliste"/>
+        <w:numPr>
+          <w:ilvl w:val="0"/>
+          <w:numId w:val="2"/>
+        </w:numPr>
+        <w:rPr>
+          <w:rFonts w:ascii="Times New Roman" w:hAnsi="Times New Roman" w:cs="Times New Roman"/>
+          <w:sz w:val="28"/>
+          <w:szCs w:val="28"/>
+          <w:u w:val="single"/>
+        </w:rPr>
+      </w:pPr>
+      <w:r>
+        <w:rPr>
+          <w:rFonts w:ascii="Times New Roman" w:hAnsi="Times New Roman" w:cs="Times New Roman"/>
+          <w:sz w:val="28"/>
+          <w:szCs w:val="28"/>
+          <w:u w:val="single"/>
+        </w:rPr>
+        <w:t>Création du ‘pipeline’ principal du jeu</w:t>
+      </w:r>
+    </w:p>
+    <w:p>
+      <w:pPr>
+        <w:pStyle w:val="Paragraphedeliste"/>
+        <w:numPr>
+          <w:ilvl w:val="0"/>
+          <w:numId w:val="2"/>
+        </w:numPr>
+        <w:rPr>
+          <w:rFonts w:ascii="Times New Roman" w:hAnsi="Times New Roman" w:cs="Times New Roman"/>
+          <w:sz w:val="28"/>
+          <w:szCs w:val="28"/>
+          <w:u w:val="single"/>
+        </w:rPr>
+      </w:pPr>
+      <w:r>
+        <w:rPr>
+          <w:rFonts w:ascii="Times New Roman" w:hAnsi="Times New Roman" w:cs="Times New Roman"/>
+          <w:sz w:val="28"/>
+          <w:szCs w:val="28"/>
+          <w:u w:val="single"/>
+        </w:rPr>
+        <w:lastRenderedPageBreak/>
+        <w:t xml:space="preserve">Implémentation et Test </w:t>
+      </w:r>
+    </w:p>
+    <w:p>
+      <w:pPr>
+        <w:rPr>
+          <w:rFonts w:ascii="Times New Roman" w:hAnsi="Times New Roman" w:cs="Times New Roman"/>
+          <w:sz w:val="24"/>
+          <w:szCs w:val="24"/>
+        </w:rPr>
+      </w:pPr>
+    </w:p>
+    <w:p>
+      <w:pPr>
+        <w:rPr>
+          <w:rFonts w:ascii="Times New Roman" w:hAnsi="Times New Roman" w:cs="Times New Roman"/>
+          <w:sz w:val="24"/>
+          <w:szCs w:val="24"/>
+        </w:rPr>
+      </w:pPr>
+    </w:p>
+    <w:p>
+      <w:pPr>
+        <w:rPr>
+          <w:rFonts w:ascii="Times New Roman" w:hAnsi="Times New Roman" w:cs="Times New Roman"/>
+          <w:sz w:val="24"/>
+          <w:szCs w:val="24"/>
+        </w:rPr>
+      </w:pPr>
+    </w:p>
+    <w:p>
+      <w:pPr>
+        <w:rPr>
+          <w:rFonts w:ascii="Times New Roman" w:hAnsi="Times New Roman" w:cs="Times New Roman"/>
+          <w:sz w:val="24"/>
+          <w:szCs w:val="24"/>
+        </w:rPr>
+      </w:pPr>
+    </w:p>
+    <w:p>
+      <w:pPr>
+        <w:rPr>
+          <w:rFonts w:ascii="Times New Roman" w:hAnsi="Times New Roman" w:cs="Times New Roman"/>
+          <w:sz w:val="24"/>
+          <w:szCs w:val="24"/>
+        </w:rPr>
+      </w:pPr>
+    </w:p>
+    <w:p>
+      <w:pPr>
+        <w:rPr>
+          <w:rFonts w:ascii="Times New Roman" w:hAnsi="Times New Roman" w:cs="Times New Roman"/>
+          <w:sz w:val="24"/>
+          <w:szCs w:val="24"/>
+        </w:rPr>
+      </w:pPr>
+    </w:p>
+    <w:p>
+      <w:pPr>
+        <w:rPr>
+          <w:rFonts w:ascii="Times New Roman" w:hAnsi="Times New Roman" w:cs="Times New Roman"/>
+          <w:sz w:val="24"/>
+          <w:szCs w:val="24"/>
+        </w:rPr>
+      </w:pPr>
+    </w:p>
+    <w:p>
+      <w:pPr>
+        <w:rPr>
+          <w:rFonts w:ascii="Times New Roman" w:hAnsi="Times New Roman" w:cs="Times New Roman"/>
+          <w:sz w:val="24"/>
+          <w:szCs w:val="24"/>
+        </w:rPr>
+      </w:pPr>
+    </w:p>
     <w:p/>
+    <w:p>
+      <w:pPr>
+        <w:pStyle w:val="Titre"/>
+      </w:pPr>
+    </w:p>
     <w:sectPr>
       <w:pgSz w:w="11906" w:h="16838"/>
       <w:pgMar w:top="1417" w:right="1417" w:bottom="1417" w:left="1417" w:header="708" w:footer="708" w:gutter="0"/>
@@ -11,6 +836,195 @@
     </w:sectPr>
   </w:body>
 </w:document>
+</file>
+
+<file path=word/numbering.xml><?xml version="1.0" encoding="utf-8"?>
+<w:numbering xmlns:wpc="http://schemas.microsoft.com/office/word/2010/wordprocessingCanvas" xmlns:cx="http://schemas.microsoft.com/office/drawing/2014/chartex" xmlns:cx1="http://schemas.microsoft.com/office/drawing/2015/9/8/chartex" xmlns:cx2="http://schemas.microsoft.com/office/drawing/2015/10/21/chartex" xmlns:cx3="http://schemas.microsoft.com/office/drawing/2016/5/9/chartex" xmlns:cx4="http://schemas.microsoft.com/office/drawing/2016/5/10/chartex" xmlns:cx5="http://schemas.microsoft.com/office/drawing/2016/5/11/chartex" xmlns:cx6="http://schemas.microsoft.com/office/drawing/2016/5/12/chartex" xmlns:cx7="http://schemas.microsoft.com/office/drawing/2016/5/13/chartex" xmlns:cx8="http://schemas.microsoft.com/office/drawing/2016/5/14/chartex" xmlns:mc="http://schemas.openxmlformats.org/markup-compatibility/2006" xmlns:aink="http://schemas.microsoft.com/office/drawing/2016/ink" xmlns:am3d="http://schemas.microsoft.com/office/drawing/2017/model3d" xmlns:o="urn:schemas-microsoft-com:office:office" xmlns:oel="http://schemas.microsoft.com/office/2019/extlst" xmlns:r="http://schemas.openxmlformats.org/officeDocument/2006/relationships" xmlns:m="http://schemas.openxmlformats.org/officeDocument/2006/math" xmlns:v="urn:schemas-microsoft-com:vml" xmlns:wp14="http://schemas.microsoft.com/office/word/2010/wordprocessingDrawing" xmlns:wp="http://schemas.openxmlformats.org/drawingml/2006/wordprocessingDrawing" xmlns:w10="urn:schemas-microsoft-com:office:word" xmlns:w="http://schemas.openxmlformats.org/wordprocessingml/2006/main" xmlns:w14="http://schemas.microsoft.com/office/word/2010/wordml" xmlns:w15="http://schemas.microsoft.com/office/word/2012/wordml" xmlns:w16cex="http://schemas.microsoft.com/office/word/2018/wordml/cex" xmlns:w16cid="http://schemas.microsoft.com/office/word/2016/wordml/cid" xmlns:w16="http://schemas.microsoft.com/office/word/2018/wordml" xmlns:w16du="http://schemas.microsoft.com/office/word/2023/wordml/word16du" xmlns:w16sdtdh="http://schemas.microsoft.com/office/word/2020/wordml/sdtdatahash" xmlns:w16sdtfl="http://schemas.microsoft.com/office/word/2024/wordml/sdtformatlock" xmlns:w16se="http://schemas.microsoft.com/office/word/2015/wordml/symex" xmlns:wpg="http://schemas.microsoft.com/office/word/2010/wordprocessingGroup" xmlns:wpi="http://schemas.microsoft.com/office/word/2010/wordprocessingInk" xmlns:wne="http://schemas.microsoft.com/office/word/2006/wordml" xmlns:wps="http://schemas.microsoft.com/office/word/2010/wordprocessingShape" mc:Ignorable="w14 w15 w16se w16cid w16 w16cex w16sdtdh w16sdtfl w16du wp14">
+  <w:abstractNum w:abstractNumId="0" w15:restartNumberingAfterBreak="0">
+    <w:nsid w:val="46F67E9F"/>
+    <w:multiLevelType w:val="hybridMultilevel"/>
+    <w:tmpl w:val="188285CA"/>
+    <w:lvl w:ilvl="0" w:tplc="83606A50">
+      <w:start w:val="1"/>
+      <w:numFmt w:val="upperRoman"/>
+      <w:lvlText w:val="%1."/>
+      <w:lvlJc w:val="left"/>
+      <w:pPr>
+        <w:ind w:left="1080" w:hanging="720"/>
+      </w:pPr>
+      <w:rPr>
+        <w:rFonts w:hint="default"/>
+      </w:rPr>
+    </w:lvl>
+    <w:lvl w:ilvl="1" w:tplc="040C0019" w:tentative="1">
+      <w:start w:val="1"/>
+      <w:numFmt w:val="lowerLetter"/>
+      <w:lvlText w:val="%2."/>
+      <w:lvlJc w:val="left"/>
+      <w:pPr>
+        <w:ind w:left="1440" w:hanging="360"/>
+      </w:pPr>
+    </w:lvl>
+    <w:lvl w:ilvl="2" w:tplc="040C001B" w:tentative="1">
+      <w:start w:val="1"/>
+      <w:numFmt w:val="lowerRoman"/>
+      <w:lvlText w:val="%3."/>
+      <w:lvlJc w:val="right"/>
+      <w:pPr>
+        <w:ind w:left="2160" w:hanging="180"/>
+      </w:pPr>
+    </w:lvl>
+    <w:lvl w:ilvl="3" w:tplc="040C000F" w:tentative="1">
+      <w:start w:val="1"/>
+      <w:numFmt w:val="decimal"/>
+      <w:lvlText w:val="%4."/>
+      <w:lvlJc w:val="left"/>
+      <w:pPr>
+        <w:ind w:left="2880" w:hanging="360"/>
+      </w:pPr>
+    </w:lvl>
+    <w:lvl w:ilvl="4" w:tplc="040C0019" w:tentative="1">
+      <w:start w:val="1"/>
+      <w:numFmt w:val="lowerLetter"/>
+      <w:lvlText w:val="%5."/>
+      <w:lvlJc w:val="left"/>
+      <w:pPr>
+        <w:ind w:left="3600" w:hanging="360"/>
+      </w:pPr>
+    </w:lvl>
+    <w:lvl w:ilvl="5" w:tplc="040C001B" w:tentative="1">
+      <w:start w:val="1"/>
+      <w:numFmt w:val="lowerRoman"/>
+      <w:lvlText w:val="%6."/>
+      <w:lvlJc w:val="right"/>
+      <w:pPr>
+        <w:ind w:left="4320" w:hanging="180"/>
+      </w:pPr>
+    </w:lvl>
+    <w:lvl w:ilvl="6" w:tplc="040C000F" w:tentative="1">
+      <w:start w:val="1"/>
+      <w:numFmt w:val="decimal"/>
+      <w:lvlText w:val="%7."/>
+      <w:lvlJc w:val="left"/>
+      <w:pPr>
+        <w:ind w:left="5040" w:hanging="360"/>
+      </w:pPr>
+    </w:lvl>
+    <w:lvl w:ilvl="7" w:tplc="040C0019" w:tentative="1">
+      <w:start w:val="1"/>
+      <w:numFmt w:val="lowerLetter"/>
+      <w:lvlText w:val="%8."/>
+      <w:lvlJc w:val="left"/>
+      <w:pPr>
+        <w:ind w:left="5760" w:hanging="360"/>
+      </w:pPr>
+    </w:lvl>
+    <w:lvl w:ilvl="8" w:tplc="040C001B" w:tentative="1">
+      <w:start w:val="1"/>
+      <w:numFmt w:val="lowerRoman"/>
+      <w:lvlText w:val="%9."/>
+      <w:lvlJc w:val="right"/>
+      <w:pPr>
+        <w:ind w:left="6480" w:hanging="180"/>
+      </w:pPr>
+    </w:lvl>
+  </w:abstractNum>
+  <w:abstractNum w:abstractNumId="1" w15:restartNumberingAfterBreak="0">
+    <w:nsid w:val="7D351D1A"/>
+    <w:multiLevelType w:val="hybridMultilevel"/>
+    <w:tmpl w:val="BF9406BE"/>
+    <w:lvl w:ilvl="0" w:tplc="2968E81A">
+      <w:start w:val="1"/>
+      <w:numFmt w:val="upperRoman"/>
+      <w:lvlText w:val="%1."/>
+      <w:lvlJc w:val="left"/>
+      <w:pPr>
+        <w:ind w:left="1080" w:hanging="720"/>
+      </w:pPr>
+      <w:rPr>
+        <w:rFonts w:hint="default"/>
+      </w:rPr>
+    </w:lvl>
+    <w:lvl w:ilvl="1" w:tplc="040C0019" w:tentative="1">
+      <w:start w:val="1"/>
+      <w:numFmt w:val="lowerLetter"/>
+      <w:lvlText w:val="%2."/>
+      <w:lvlJc w:val="left"/>
+      <w:pPr>
+        <w:ind w:left="1440" w:hanging="360"/>
+      </w:pPr>
+    </w:lvl>
+    <w:lvl w:ilvl="2" w:tplc="040C001B" w:tentative="1">
+      <w:start w:val="1"/>
+      <w:numFmt w:val="lowerRoman"/>
+      <w:lvlText w:val="%3."/>
+      <w:lvlJc w:val="right"/>
+      <w:pPr>
+        <w:ind w:left="2160" w:hanging="180"/>
+      </w:pPr>
+    </w:lvl>
+    <w:lvl w:ilvl="3" w:tplc="040C000F" w:tentative="1">
+      <w:start w:val="1"/>
+      <w:numFmt w:val="decimal"/>
+      <w:lvlText w:val="%4."/>
+      <w:lvlJc w:val="left"/>
+      <w:pPr>
+        <w:ind w:left="2880" w:hanging="360"/>
+      </w:pPr>
+    </w:lvl>
+    <w:lvl w:ilvl="4" w:tplc="040C0019" w:tentative="1">
+      <w:start w:val="1"/>
+      <w:numFmt w:val="lowerLetter"/>
+      <w:lvlText w:val="%5."/>
+      <w:lvlJc w:val="left"/>
+      <w:pPr>
+        <w:ind w:left="3600" w:hanging="360"/>
+      </w:pPr>
+    </w:lvl>
+    <w:lvl w:ilvl="5" w:tplc="040C001B" w:tentative="1">
+      <w:start w:val="1"/>
+      <w:numFmt w:val="lowerRoman"/>
+      <w:lvlText w:val="%6."/>
+      <w:lvlJc w:val="right"/>
+      <w:pPr>
+        <w:ind w:left="4320" w:hanging="180"/>
+      </w:pPr>
+    </w:lvl>
+    <w:lvl w:ilvl="6" w:tplc="040C000F" w:tentative="1">
+      <w:start w:val="1"/>
+      <w:numFmt w:val="decimal"/>
+      <w:lvlText w:val="%7."/>
+      <w:lvlJc w:val="left"/>
+      <w:pPr>
+        <w:ind w:left="5040" w:hanging="360"/>
+      </w:pPr>
+    </w:lvl>
+    <w:lvl w:ilvl="7" w:tplc="040C0019" w:tentative="1">
+      <w:start w:val="1"/>
+      <w:numFmt w:val="lowerLetter"/>
+      <w:lvlText w:val="%8."/>
+      <w:lvlJc w:val="left"/>
+      <w:pPr>
+        <w:ind w:left="5760" w:hanging="360"/>
+      </w:pPr>
+    </w:lvl>
+    <w:lvl w:ilvl="8" w:tplc="040C001B" w:tentative="1">
+      <w:start w:val="1"/>
+      <w:numFmt w:val="lowerRoman"/>
+      <w:lvlText w:val="%9."/>
+      <w:lvlJc w:val="right"/>
+      <w:pPr>
+        <w:ind w:left="6480" w:hanging="180"/>
+      </w:pPr>
+    </w:lvl>
+  </w:abstractNum>
+  <w:num w:numId="1" w16cid:durableId="1254506855">
+    <w:abstractNumId w:val="0"/>
+  </w:num>
+  <w:num w:numId="2" w16cid:durableId="846024562">
+    <w:abstractNumId w:val="1"/>
+  </w:num>
+</w:numbering>
 </file>
 
 <file path=word/styles.xml><?xml version="1.0" encoding="utf-8"?>
@@ -413,6 +1427,7 @@
   <w:style w:type="paragraph" w:default="1" w:styleId="Normal">
     <w:name w:val="Normal"/>
     <w:qFormat/>
+    <w:rsid w:val="00122636"/>
   </w:style>
   <w:style w:type="paragraph" w:styleId="Titre1">
     <w:name w:val="heading 1"/>
@@ -616,7 +1631,6 @@
   <w:style w:type="character" w:default="1" w:styleId="Policepardfaut">
     <w:name w:val="Default Paragraph Font"/>
     <w:uiPriority w:val="1"/>
-    <w:semiHidden/>
     <w:unhideWhenUsed/>
   </w:style>
   <w:style w:type="table" w:default="1" w:styleId="TableauNormal">
@@ -928,6 +1942,19 @@
       <w:smallCaps/>
       <w:color w:val="2F5496" w:themeColor="accent1" w:themeShade="BF"/>
       <w:spacing w:val="5"/>
+    </w:rPr>
+  </w:style>
+  <w:style w:type="paragraph" w:styleId="NormalWeb">
+    <w:name w:val="Normal (Web)"/>
+    <w:basedOn w:val="Normal"/>
+    <w:uiPriority w:val="99"/>
+    <w:semiHidden/>
+    <w:unhideWhenUsed/>
+    <w:rsid w:val="008C72D6"/>
+    <w:rPr>
+      <w:rFonts w:ascii="Times New Roman" w:hAnsi="Times New Roman" w:cs="Times New Roman"/>
+      <w:sz w:val="24"/>
+      <w:szCs w:val="24"/>
     </w:rPr>
   </w:style>
 </w:styles>

</xml_diff>